<commit_message>
Interface changes, Naive Bayes changes for use within interface/pipeline, data moving, slight other edits.
</commit_message>
<xml_diff>
--- a/docs/Honors Thesis Current Draft.docx
+++ b/docs/Honors Thesis Current Draft.docx
@@ -59,19 +59,18 @@
         <w:jc w:val="center"/>
       </w:pPr>
       <w:r>
-        <w:t xml:space="preserve">“The Use of Aspect-Based Sentiment Analysis on Political </w:t>
-      </w:r>
-      <w:r>
-        <w:t>Classification</w:t>
-      </w:r>
-      <w:r>
-        <w:t xml:space="preserve"> </w:t>
-      </w:r>
-      <w:r>
-        <w:t>&amp;</w:t>
-      </w:r>
-      <w:r>
-        <w:t xml:space="preserve"> Potential Impacts”</w:t>
+        <w:t>“</w:t>
+      </w:r>
+      <w:r>
+        <w:t xml:space="preserve">Machine Learning for Twitter-Based Political Classification &amp; Potential </w:t>
+      </w:r>
+      <w:proofErr w:type="gramStart"/>
+      <w:r>
+        <w:t>Impacts</w:t>
+      </w:r>
+      <w:proofErr w:type="gramEnd"/>
+      <w:r>
+        <w:t>”</w:t>
       </w:r>
     </w:p>
     <w:p>
@@ -110,13 +109,40 @@
         <w:t xml:space="preserve">Abstract: </w:t>
       </w:r>
       <w:r>
-        <w:t xml:space="preserve">With natural language processing (NLP) and machine learning technologies improving at a rapid pace, aspect-based sentiment analysis (ABSA) </w:t>
-      </w:r>
-      <w:r>
-        <w:t>has become</w:t>
-      </w:r>
-      <w:r>
-        <w:t xml:space="preserve"> a powerful tool for data analysts who wish to categorize data. Using social media posts from Twitter, this paper seeks to study the possible uses of ABSA to identify a user’s political polarity. After analyzing the results, the paper offers a discussion on the possibility of misuse with this algorithm and similar technologies, alongside other possible implementations</w:t>
+        <w:t>With natural language processing (NLP) and machine learning</w:t>
+      </w:r>
+      <w:r>
+        <w:t xml:space="preserve"> (ML)</w:t>
+      </w:r>
+      <w:r>
+        <w:t xml:space="preserve"> technologies improving at a rapid pace, aspect-based sentiment analysis (ABSA) </w:t>
+      </w:r>
+      <w:r>
+        <w:t xml:space="preserve">and certain ML models </w:t>
+      </w:r>
+      <w:r>
+        <w:t>ha</w:t>
+      </w:r>
+      <w:r>
+        <w:t xml:space="preserve">ve </w:t>
+      </w:r>
+      <w:r>
+        <w:t>become</w:t>
+      </w:r>
+      <w:r>
+        <w:t xml:space="preserve"> powerful tool</w:t>
+      </w:r>
+      <w:r>
+        <w:t xml:space="preserve">s </w:t>
+      </w:r>
+      <w:r>
+        <w:t xml:space="preserve">for data analysts who wish to categorize data. Using social media posts from Twitter, this paper seeks to study the possible uses of ABSA </w:t>
+      </w:r>
+      <w:r>
+        <w:t xml:space="preserve">and ML </w:t>
+      </w:r>
+      <w:r>
+        <w:t>to identify a user’s political polarity. After analyzing the results, the paper offers a discussion on the possibility of misuse with this algorithm and similar technologies, alongside other possible implementations</w:t>
       </w:r>
       <w:r>
         <w:t xml:space="preserve">, before offering some possible solutions to prevent said misuse. </w:t>
@@ -2783,13 +2809,29 @@
         <w:t>st</w:t>
       </w:r>
       <w:r>
-        <w:t xml:space="preserve"> century is a rapidly growing and ever-changing entity. Every day, scientists are finding new ways to push the boundaries of technologies and provide some kind of benefit to the world around us. Social media is one major aspect of this technology and something that is constantly growing and changing</w:t>
+        <w:t xml:space="preserve"> century is a rapidly growing and ever-changing entity. Every day, scientists are finding new ways to push the boundaries of technologies and provide </w:t>
+      </w:r>
+      <w:proofErr w:type="gramStart"/>
+      <w:r>
+        <w:t>some kind of benefit</w:t>
+      </w:r>
+      <w:proofErr w:type="gramEnd"/>
+      <w:r>
+        <w:t xml:space="preserve"> to the world around us. Social media is one major aspect of this technology and something that is constantly growing and changing</w:t>
       </w:r>
       <w:r>
         <w:t xml:space="preserve"> to give users around the world access to information sharing capabilities we once thought impossible</w:t>
       </w:r>
       <w:r>
-        <w:t>. Although social media has been prevalent in many forms since the original days of “MySpace,” one of the most common forms of social media today is Twitter. Twitter is a major web and mobile application that allows its user</w:t>
+        <w:t>. Although social media has been prevalent in many forms since the original days of “</w:t>
+      </w:r>
+      <w:proofErr w:type="spellStart"/>
+      <w:r>
+        <w:t>MySpace</w:t>
+      </w:r>
+      <w:proofErr w:type="spellEnd"/>
+      <w:r>
+        <w:t>,” one of the most common forms of social media today is Twitter. Twitter is a major web and mobile application that allows its user</w:t>
       </w:r>
       <w:r>
         <w:t>s</w:t>
@@ -2828,7 +2870,47 @@
         <w:t xml:space="preserve">tudies have shown high percentages of Americans using Twitter as their main source of domestic news, </w:t>
       </w:r>
       <w:r>
-        <w:t xml:space="preserve">with more than 20% of surveyed users also claiming they frequently participate in political debate on the website (Ratkiewicz, Goncalves, &amp; Flammini, 2011, p. 89). However, it is likely this number has increase dramatically in recent years, in part due to an increase in the service’s population, as previously mentioned, but also because of the nature of Twitter and how it “expose[s] to individuals information they would not have been likely to choose” (Ratkiewicz, Goncalves, &amp; Flammini, 2011, p. 89, Alexander, 2019). </w:t>
+        <w:t>with more than 20% of surveyed users also claiming they frequently participate in political debate on the website (</w:t>
+      </w:r>
+      <w:proofErr w:type="spellStart"/>
+      <w:r>
+        <w:t>Ratkiewicz</w:t>
+      </w:r>
+      <w:proofErr w:type="spellEnd"/>
+      <w:r>
+        <w:t xml:space="preserve">, Goncalves, &amp; </w:t>
+      </w:r>
+      <w:proofErr w:type="spellStart"/>
+      <w:r>
+        <w:t>Flammini</w:t>
+      </w:r>
+      <w:proofErr w:type="spellEnd"/>
+      <w:r>
+        <w:t xml:space="preserve">, 2011, p. 89). However, it is likely this number has increase dramatically in recent years, in part due to an increase in the service’s population, as previously mentioned, but also because of the nature of Twitter and how it “expose[s] to </w:t>
+      </w:r>
+      <w:proofErr w:type="gramStart"/>
+      <w:r>
+        <w:t>individuals</w:t>
+      </w:r>
+      <w:proofErr w:type="gramEnd"/>
+      <w:r>
+        <w:t xml:space="preserve"> information they would not have been likely to choose” (</w:t>
+      </w:r>
+      <w:proofErr w:type="spellStart"/>
+      <w:r>
+        <w:t>Ratkiewicz</w:t>
+      </w:r>
+      <w:proofErr w:type="spellEnd"/>
+      <w:r>
+        <w:t xml:space="preserve">, Goncalves, &amp; </w:t>
+      </w:r>
+      <w:proofErr w:type="spellStart"/>
+      <w:r>
+        <w:t>Flammini</w:t>
+      </w:r>
+      <w:proofErr w:type="spellEnd"/>
+      <w:r>
+        <w:t xml:space="preserve">, 2011, p. 89, Alexander, 2019). </w:t>
       </w:r>
       <w:r>
         <w:t xml:space="preserve">This is also likely due to the growing ideological divide in the country, evident by both parties’ depictions of the other as the aggressor who will bring </w:t>
@@ -2882,10 +2964,26 @@
         <w:t xml:space="preserve"> a</w:t>
       </w:r>
       <w:r>
-        <w:t xml:space="preserve"> tweet’s text. This paper seeks to build on these studies, exploring the use of tweets as predictive components that can be used to determine a given user’s political polarity. Using a number of factors, I have been able to utilize a plethora of existing software libraries and predictive models to build a framework capable of determining political polarity within a select subgroup with upwards of 75% accuracy. However, with this kind of technology comes a variety of </w:t>
-      </w:r>
-      <w:r>
-        <w:t xml:space="preserve">concerns. While there are numerous benefits that can come from these technologies, like reducing the billions of dollars an average election season in the U.S. costs or detecting radical profiles and tweets, there are also a number of negatives, </w:t>
+        <w:t xml:space="preserve"> tweet’s text. This paper seeks to build on these studies, exploring the use of tweets as predictive components that can be used to determine a given user’s political polarity. Using </w:t>
+      </w:r>
+      <w:proofErr w:type="gramStart"/>
+      <w:r>
+        <w:t>a number of</w:t>
+      </w:r>
+      <w:proofErr w:type="gramEnd"/>
+      <w:r>
+        <w:t xml:space="preserve"> factors, I have been able to utilize a plethora of existing software libraries and predictive models to build a framework capable of determining political polarity within a select subgroup with upwards of 75% accuracy. However, with this kind of technology comes a variety of </w:t>
+      </w:r>
+      <w:r>
+        <w:t xml:space="preserve">concerns. While there are numerous benefits that can come from these technologies, like reducing the billions of dollars an average election season in the U.S. costs or detecting radical profiles and tweets, there are also </w:t>
+      </w:r>
+      <w:proofErr w:type="gramStart"/>
+      <w:r>
+        <w:t>a number of</w:t>
+      </w:r>
+      <w:proofErr w:type="gramEnd"/>
+      <w:r>
+        <w:t xml:space="preserve"> negatives, </w:t>
       </w:r>
       <w:r>
         <w:t xml:space="preserve">with the technology opening up the possibility for invasions of privacy, discrimination and racism, and even radicalization and radical recruitment. </w:t>
@@ -3100,7 +3198,15 @@
         <w:t xml:space="preserve">Naïve Bayes is a probabilistic model, where a classification is produced based on the probability of some number of events occurring. The model takes in two necessary features – a </w:t>
       </w:r>
       <w:r>
-        <w:t xml:space="preserve">“feature,” which is an aspect of something that may or may not be present, and a set of labels in which the model is attempting to classify. Essentially, this boils down to the equation </w:t>
+        <w:t xml:space="preserve">“feature,” which is an aspect of something that may or may not be present, and a set of labels in which the model is attempting to classify. Essentially, this boils down to the </w:t>
+      </w:r>
+      <w:proofErr w:type="gramStart"/>
+      <w:r>
+        <w:t>equation</w:t>
+      </w:r>
+      <w:proofErr w:type="gramEnd"/>
+      <w:r>
+        <w:t xml:space="preserve"> </w:t>
       </w:r>
       <w:r>
         <w:t xml:space="preserve"> </w:t>
@@ -3302,19 +3408,33 @@
         <w:rPr>
           <w:rFonts w:eastAsiaTheme="minorEastAsia"/>
         </w:rPr>
-        <w:t xml:space="preserve"> that the inclusion or exclusion of feature does not affect the probability of another feature occurring). With this in mind,</w:t>
-      </w:r>
+        <w:t xml:space="preserve"> that the inclusion or exclusion of feature does not affect the probability of another feature occurring). </w:t>
+      </w:r>
+      <w:proofErr w:type="gramStart"/>
       <w:r>
         <w:rPr>
           <w:rFonts w:eastAsiaTheme="minorEastAsia"/>
         </w:rPr>
+        <w:t>With this in mind,</w:t>
+      </w:r>
+      <w:r>
+        <w:rPr>
+          <w:rFonts w:eastAsiaTheme="minorEastAsia"/>
+        </w:rPr>
         <w:t xml:space="preserve"> </w:t>
       </w:r>
       <w:r>
         <w:rPr>
           <w:rFonts w:eastAsiaTheme="minorEastAsia"/>
         </w:rPr>
-        <w:t xml:space="preserve">TextBlob boils the equation down to </w:t>
+        <w:t>TextBlob</w:t>
+      </w:r>
+      <w:proofErr w:type="gramEnd"/>
+      <w:r>
+        <w:rPr>
+          <w:rFonts w:eastAsiaTheme="minorEastAsia"/>
+        </w:rPr>
+        <w:t xml:space="preserve"> boils the equation down to </w:t>
       </w:r>
     </w:p>
     <w:p>
@@ -3944,6 +4064,7 @@
         </w:rPr>
         <w:t xml:space="preserve">, which in this case refers to the process of removing words like “a” or “the” that occur too frequently and cannot help </w:t>
       </w:r>
+      <w:proofErr w:type="gramStart"/>
       <w:r>
         <w:rPr>
           <w:color w:val="212529"/>
@@ -3951,6 +4072,7 @@
         </w:rPr>
         <w:t>provide</w:t>
       </w:r>
+      <w:proofErr w:type="gramEnd"/>
       <w:r>
         <w:rPr>
           <w:color w:val="212529"/>
@@ -4006,7 +4128,23 @@
           <w:shd w:val="clear" w:color="auto" w:fill="FFFFFF"/>
         </w:rPr>
         <w:lastRenderedPageBreak/>
-        <w:t xml:space="preserve">grams,” which represents a frequency chart containing all of the terms within the training data and the frequency with which they occur. This frequency chart can then be analyzed, allowing for comparisons to be made between sentences based on the terms used and the labels given to both sentences. </w:t>
+        <w:t xml:space="preserve">grams,” which represents a frequency chart containing </w:t>
+      </w:r>
+      <w:proofErr w:type="gramStart"/>
+      <w:r>
+        <w:rPr>
+          <w:color w:val="212529"/>
+          <w:shd w:val="clear" w:color="auto" w:fill="FFFFFF"/>
+        </w:rPr>
+        <w:t>all of</w:t>
+      </w:r>
+      <w:proofErr w:type="gramEnd"/>
+      <w:r>
+        <w:rPr>
+          <w:color w:val="212529"/>
+          <w:shd w:val="clear" w:color="auto" w:fill="FFFFFF"/>
+        </w:rPr>
+        <w:t xml:space="preserve"> the terms within the training data and the frequency with which they occur. This frequency chart can then be analyzed, allowing for comparisons to be made between sentences based on the terms used and the labels given to both sentences. </w:t>
       </w:r>
     </w:p>
     <w:p>
@@ -4043,7 +4181,13 @@
         <w:t>“Introduction to Boosted Trees”</w:t>
       </w:r>
       <w:r>
-        <w:t>). Because of this approach, many errors in previous models can be accounted for and weeded out, producing an optimized classification system. With strong results seen in other projects, which are detailed in Section 2, this algorithm will provide strong results</w:t>
+        <w:t>). Because of this approach, many errors in previous models can be accounted for and weeded out, producing an optimized classification system. With strong results seen in other projects, which are detailed in Se</w:t>
+      </w:r>
+      <w:r>
+        <w:t>ction 3</w:t>
+      </w:r>
+      <w:r>
+        <w:t>, this algorithm will provide strong results</w:t>
       </w:r>
       <w:r>
         <w:t>. Further mathematical details and model implementation can be viewed in the XGBoost library (“Introduction to Boosted Trees”).</w:t>
@@ -4118,27 +4262,14 @@
       <w:r>
         <w:t xml:space="preserve">Figure </w:t>
       </w:r>
-      <w:r>
-        <w:fldChar w:fldCharType="begin"/>
-      </w:r>
-      <w:r>
-        <w:instrText xml:space="preserve"> SEQ Figure \* ARABIC </w:instrText>
-      </w:r>
-      <w:r>
-        <w:fldChar w:fldCharType="separate"/>
-      </w:r>
-      <w:r>
-        <w:rPr>
-          <w:noProof/>
-        </w:rPr>
-        <w:t>1</w:t>
-      </w:r>
-      <w:r>
-        <w:rPr>
-          <w:noProof/>
-        </w:rPr>
-        <w:fldChar w:fldCharType="end"/>
-      </w:r>
+      <w:fldSimple w:instr=" SEQ Figure \* ARABIC ">
+        <w:r>
+          <w:rPr>
+            <w:noProof/>
+          </w:rPr>
+          <w:t>1</w:t>
+        </w:r>
+      </w:fldSimple>
       <w:r>
         <w:t xml:space="preserve">: Graphical representation of the gradient boosting process, provided by </w:t>
       </w:r>
@@ -4177,7 +4308,15 @@
         <w:ind w:firstLine="360"/>
       </w:pPr>
       <w:r>
-        <w:t>The logistic regressor is another type of probabilistic model, similar to the Naïve Bayes</w:t>
+        <w:t xml:space="preserve">The logistic regressor is another type of probabilistic model, </w:t>
+      </w:r>
+      <w:proofErr w:type="gramStart"/>
+      <w:r>
+        <w:t>similar to</w:t>
+      </w:r>
+      <w:proofErr w:type="gramEnd"/>
+      <w:r>
+        <w:t xml:space="preserve"> the Naïve Bayes</w:t>
       </w:r>
       <w:r>
         <w:t xml:space="preserve"> </w:t>
@@ -4189,7 +4328,23 @@
         <w:t>predicting</w:t>
       </w:r>
       <w:r>
-        <w:t xml:space="preserve"> the probability of a given label occurring given a number of features. Similar to a linear regression system, values and features are combined with weights and coefficients to predict the probability of a given class occurring, and these probabilities are in turn converted into binary classifications (the predictions) based on the sigmoid function modeled in </w:t>
+        <w:t xml:space="preserve"> the probability of a given label occurring given </w:t>
+      </w:r>
+      <w:proofErr w:type="gramStart"/>
+      <w:r>
+        <w:t>a number of</w:t>
+      </w:r>
+      <w:proofErr w:type="gramEnd"/>
+      <w:r>
+        <w:t xml:space="preserve"> features. </w:t>
+      </w:r>
+      <w:proofErr w:type="gramStart"/>
+      <w:r>
+        <w:t>Similar to</w:t>
+      </w:r>
+      <w:proofErr w:type="gramEnd"/>
+      <w:r>
+        <w:t xml:space="preserve"> a linear regression system, values and features are combined with weights and coefficients to predict the probability of a given class occurring, and these probabilities are in turn converted into binary classifications (the predictions) based on the sigmoid function modeled in </w:t>
       </w:r>
       <w:r>
         <w:fldChar w:fldCharType="begin"/>
@@ -4218,8 +4373,13 @@
       <w:r>
         <w:t>Put simply, “[d]</w:t>
       </w:r>
-      <w:r>
-        <w:t>ata is fit into linear regression model, which then be acted upon by a logistic function predicting the target categorical dependent variable</w:t>
+      <w:proofErr w:type="spellStart"/>
+      <w:r>
+        <w:t>ata</w:t>
+      </w:r>
+      <w:proofErr w:type="spellEnd"/>
+      <w:r>
+        <w:t xml:space="preserve"> is fit into linear regression model, which then be acted upon by a logistic function predicting the target categorical dependent variable</w:t>
       </w:r>
       <w:r>
         <w:t>” (Swaminathan 201</w:t>
@@ -4310,27 +4470,14 @@
       <w:r>
         <w:t xml:space="preserve">Figure </w:t>
       </w:r>
-      <w:r>
-        <w:fldChar w:fldCharType="begin"/>
-      </w:r>
-      <w:r>
-        <w:instrText xml:space="preserve"> SEQ Figure \* ARABIC </w:instrText>
-      </w:r>
-      <w:r>
-        <w:fldChar w:fldCharType="separate"/>
-      </w:r>
-      <w:r>
-        <w:rPr>
-          <w:noProof/>
-        </w:rPr>
-        <w:t>2</w:t>
-      </w:r>
-      <w:r>
-        <w:rPr>
-          <w:noProof/>
-        </w:rPr>
-        <w:fldChar w:fldCharType="end"/>
-      </w:r>
+      <w:fldSimple w:instr=" SEQ Figure \* ARABIC ">
+        <w:r>
+          <w:rPr>
+            <w:noProof/>
+          </w:rPr>
+          <w:t>2</w:t>
+        </w:r>
+      </w:fldSimple>
       <w:bookmarkEnd w:id="10"/>
       <w:r>
         <w:t xml:space="preserve">: Representation of the sigmoid function that logistic regression works on. Provided by </w:t>
@@ -4556,7 +4703,15 @@
         <w:t>one</w:t>
       </w:r>
       <w:r>
-        <w:t xml:space="preserve"> recent study, scientists analyzed tweets surrounding the 2011 election in Ireland. Using both supervised machine learning techniques and lexicon-based techniques, the latter of which was implemented as a “bag of words” set, the researchers were able to correctly identify just over 60% of all tweets in their dataset of ~3,500 as containing either positive or negative sentiments towards a specific political party and/or its various members and leaders (Bakliwal et. al. 2013). While this accuracy is admittedly somewhat low, this study is one of the few (that I could find) that used sentiment as it relates to politics, instead of using general sentiment as a predictive indicator. Seeing this is something that my study plans to do as well, this is an important study for my research. </w:t>
+        <w:t xml:space="preserve"> recent study, scientists analyzed tweets surrounding the 2011 election in Ireland. Using both supervised </w:t>
+      </w:r>
+      <w:proofErr w:type="gramStart"/>
+      <w:r>
+        <w:t>machine</w:t>
+      </w:r>
+      <w:proofErr w:type="gramEnd"/>
+      <w:r>
+        <w:t xml:space="preserve"> learning techniques and lexicon-based techniques, the latter of which was implemented as a “bag of words” set, the researchers were able to correctly identify just over 60% of all tweets in their dataset of ~3,500 as containing either positive or negative sentiments towards a specific political party and/or its various members and leaders (Bakliwal et. al. 2013). While this accuracy is admittedly somewhat low, this study is one of the few (that I could find) that used sentiment as it relates to politics, instead of using general sentiment as a predictive indicator. Seeing this is something that my study plans to do as well, this is an important study for my research. </w:t>
       </w:r>
     </w:p>
     <w:p>
@@ -4574,7 +4729,15 @@
         <w:t>as well</w:t>
       </w:r>
       <w:r>
-        <w:t>. Success has been seen in a number of studies, with a specific Twitter based study of particular interest. Zainuddin et. al. conducted their ABSA study using a variety of different extraction methods, but what was clear from their study was that ABSA produced extremely good classification results and accuracies. Each of their various implementations produced results with above 70% accuracies, higher than the accuracies computed when using simple sentiment analysis methods (</w:t>
+        <w:t xml:space="preserve">. Success has been seen in </w:t>
+      </w:r>
+      <w:proofErr w:type="gramStart"/>
+      <w:r>
+        <w:t>a number of</w:t>
+      </w:r>
+      <w:proofErr w:type="gramEnd"/>
+      <w:r>
+        <w:t xml:space="preserve"> studies, with a specific Twitter based study of particular interest. Zainuddin et. al. conducted their ABSA study using a variety of different extraction methods, but what was clear from their study was that ABSA produced extremely good classification results and accuracies. Each of their various implementations produced results with above 70% accuracies, higher than the accuracies computed when using simple sentiment analysis methods (</w:t>
       </w:r>
       <w:r>
         <w:rPr>
@@ -4621,7 +4784,15 @@
         <w:t>proven</w:t>
       </w:r>
       <w:r>
-        <w:t xml:space="preserve"> to be extremely accurate in a number of different problems, including text classification. Indeed, </w:t>
+        <w:t xml:space="preserve"> to be extremely accurate in </w:t>
+      </w:r>
+      <w:proofErr w:type="gramStart"/>
+      <w:r>
+        <w:t>a number of</w:t>
+      </w:r>
+      <w:proofErr w:type="gramEnd"/>
+      <w:r>
+        <w:t xml:space="preserve"> different problems, including text classification. Indeed, </w:t>
       </w:r>
       <w:r>
         <w:lastRenderedPageBreak/>
@@ -4713,6 +4884,7 @@
       <w:r>
         <w:t xml:space="preserve"> can determine a suitable approach and methodology that </w:t>
       </w:r>
+      <w:proofErr w:type="gramStart"/>
       <w:r>
         <w:t>is capable of</w:t>
       </w:r>
@@ -4722,6 +4894,7 @@
       <w:r>
         <w:t>ing</w:t>
       </w:r>
+      <w:proofErr w:type="gramEnd"/>
       <w:r>
         <w:t xml:space="preserve"> both aspects of a lexicon-based approach</w:t>
       </w:r>
@@ -5039,14 +5212,22 @@
         <w:rPr>
           <w:rFonts w:eastAsiaTheme="minorEastAsia"/>
         </w:rPr>
-        <w:t xml:space="preserve">features, although the transference of variables would nevertheless look similar. So, with this in mind, </w:t>
-      </w:r>
+        <w:t>features, although the transference of variables would nevertheless look similar. So</w:t>
+      </w:r>
+      <w:proofErr w:type="gramStart"/>
       <w:r>
         <w:rPr>
           <w:rFonts w:eastAsiaTheme="minorEastAsia"/>
         </w:rPr>
+        <w:t xml:space="preserve">, with this in mind, </w:t>
+      </w:r>
+      <w:r>
+        <w:rPr>
+          <w:rFonts w:eastAsiaTheme="minorEastAsia"/>
+        </w:rPr>
         <w:t>I</w:t>
       </w:r>
+      <w:proofErr w:type="gramEnd"/>
       <w:r>
         <w:rPr>
           <w:rFonts w:eastAsiaTheme="minorEastAsia"/>
@@ -5066,7 +5247,15 @@
         <w:t xml:space="preserve"> equation to words and say that </w:t>
       </w:r>
       <w:r>
-        <w:t xml:space="preserve">the probability of a given term being associated with a given party (party given term) is equal to the probability of the term given the party multiplied by the likelihood that the term is going to occur, all divided among the probability of the party being chosen. That being said, for </w:t>
+        <w:t xml:space="preserve">the probability of a given term being associated with a given party (party given term) is equal to the probability of the term given the party multiplied by the likelihood that the term is going to occur, all divided among the probability of the party being chosen. </w:t>
+      </w:r>
+      <w:proofErr w:type="gramStart"/>
+      <w:r>
+        <w:t>That being said, for</w:t>
+      </w:r>
+      <w:proofErr w:type="gramEnd"/>
+      <w:r>
+        <w:t xml:space="preserve"> </w:t>
       </w:r>
       <w:r>
         <w:t>my</w:t>
@@ -5107,7 +5296,31 @@
         <w:t xml:space="preserve">A </w:t>
       </w:r>
       <w:r>
-        <w:t>hybrid approach was chosen for the second application because of its multi-faceted capabilities. The decision to implement this hybrid model was based on promising results brought about in numerous research studies, showing that hybrid models, while subject to somewhat noisy results, are great at “detect[ing] and measur[ing] the sentiment at the concept level” and are “less sensitive to changes in topic demand” (Dandrea et. al, 2015).</w:t>
+        <w:t>hybrid approach was chosen for the second application because of its multi-faceted capabilities. The decision to implement this hybrid model was based on promising results brought about in numerous research studies, showing that hybrid models, while subject to somewhat noisy results, are great at “detect[</w:t>
+      </w:r>
+      <w:proofErr w:type="spellStart"/>
+      <w:r>
+        <w:t>ing</w:t>
+      </w:r>
+      <w:proofErr w:type="spellEnd"/>
+      <w:r>
+        <w:t xml:space="preserve">] and </w:t>
+      </w:r>
+      <w:proofErr w:type="spellStart"/>
+      <w:r>
+        <w:t>measur</w:t>
+      </w:r>
+      <w:proofErr w:type="spellEnd"/>
+      <w:r>
+        <w:t>[</w:t>
+      </w:r>
+      <w:proofErr w:type="spellStart"/>
+      <w:r>
+        <w:t>ing</w:t>
+      </w:r>
+      <w:proofErr w:type="spellEnd"/>
+      <w:r>
+        <w:t>] the sentiment at the concept level” and are “less sensitive to changes in topic demand” (Dandrea et. al, 2015).</w:t>
       </w:r>
       <w:r>
         <w:t xml:space="preserve"> Other studies cited by Liu in his discussion on supervised learning and machine learning techniques within the ABSA field also showed positive results. </w:t>
@@ -5218,7 +5431,15 @@
         <w:t xml:space="preserve"> core</w:t>
       </w:r>
       <w:r>
-        <w:t xml:space="preserve"> topics: economics, police, foreign policy &amp; immigration, the president (at the time of this writing, Donald J. Trump, although aspects also included the election in general), military, abortion, and health/healthcare. Aspects were then generated for each topic. Aspects, either phrases or words, were derived from a number of sources, including analyzing popular topics on Twitter, Instagram, and Facebook through hashtags, an analysis of Google search queries, and simply reading news articles and position comparison websites on decisive issues. </w:t>
+        <w:t xml:space="preserve"> topics: economics, police, foreign policy &amp; immigration, the president (at the time of this writing, Donald J. Trump, although aspects also included the election in general), military, abortion, and health/healthcare. Aspects were then generated for each topic. Aspects, either phrases or words, were derived from </w:t>
+      </w:r>
+      <w:proofErr w:type="gramStart"/>
+      <w:r>
+        <w:t>a number of</w:t>
+      </w:r>
+      <w:proofErr w:type="gramEnd"/>
+      <w:r>
+        <w:t xml:space="preserve"> sources, including analyzing popular topics on Twitter, Instagram, and Facebook through hashtags, an analysis of Google search queries, and simply reading news articles and position comparison websites on decisive issues. </w:t>
       </w:r>
       <w:r>
         <w:t>For example, the “health” topic consists of aspects like the coronavirus (or COVID-19), healthcare, PPE, and more, while the “police” topic consists of aspects relating to abuses of power, fatal shootings, racism, protecting and patrolling, and more. When things like PPE or COVID-19 also have other forms of mention (</w:t>
@@ -5283,7 +5504,15 @@
         <w:t xml:space="preserve"> in Python 3.8.1, with reliance on</w:t>
       </w:r>
       <w:r>
-        <w:t xml:space="preserve"> a number of </w:t>
+        <w:t xml:space="preserve"> </w:t>
+      </w:r>
+      <w:proofErr w:type="gramStart"/>
+      <w:r>
+        <w:t>a number of</w:t>
+      </w:r>
+      <w:proofErr w:type="gramEnd"/>
+      <w:r>
+        <w:t xml:space="preserve"> </w:t>
       </w:r>
       <w:r>
         <w:t>libraries</w:t>
@@ -5614,7 +5843,15 @@
               <w:jc w:val="center"/>
             </w:pPr>
             <w:r>
-              <w:t xml:space="preserve">Provides implementation for aspect-based sentiment analysis through a number of different models and techniques. </w:t>
+              <w:t xml:space="preserve">Provides implementation for aspect-based sentiment analysis through </w:t>
+            </w:r>
+            <w:proofErr w:type="gramStart"/>
+            <w:r>
+              <w:t>a number of</w:t>
+            </w:r>
+            <w:proofErr w:type="gramEnd"/>
+            <w:r>
+              <w:t xml:space="preserve"> different models and techniques. </w:t>
             </w:r>
           </w:p>
         </w:tc>
@@ -5768,27 +6005,14 @@
       <w:r>
         <w:t xml:space="preserve">Table </w:t>
       </w:r>
-      <w:r>
-        <w:fldChar w:fldCharType="begin"/>
-      </w:r>
-      <w:r>
-        <w:instrText xml:space="preserve"> SEQ Table \* ARABIC </w:instrText>
-      </w:r>
-      <w:r>
-        <w:fldChar w:fldCharType="separate"/>
-      </w:r>
-      <w:r>
-        <w:rPr>
-          <w:noProof/>
-        </w:rPr>
-        <w:t>1</w:t>
-      </w:r>
-      <w:r>
-        <w:rPr>
-          <w:noProof/>
-        </w:rPr>
-        <w:fldChar w:fldCharType="end"/>
-      </w:r>
+      <w:fldSimple w:instr=" SEQ Table \* ARABIC ">
+        <w:r>
+          <w:rPr>
+            <w:noProof/>
+          </w:rPr>
+          <w:t>1</w:t>
+        </w:r>
+      </w:fldSimple>
       <w:bookmarkEnd w:id="23"/>
       <w:r>
         <w:t>: List of Python libraries used within research.</w:t>
@@ -5958,27 +6182,14 @@
       <w:r>
         <w:t xml:space="preserve">Figure </w:t>
       </w:r>
-      <w:r>
-        <w:fldChar w:fldCharType="begin"/>
-      </w:r>
-      <w:r>
-        <w:instrText xml:space="preserve"> SEQ Figure \* ARABIC </w:instrText>
-      </w:r>
-      <w:r>
-        <w:fldChar w:fldCharType="separate"/>
-      </w:r>
-      <w:r>
-        <w:rPr>
-          <w:noProof/>
-        </w:rPr>
-        <w:t>3</w:t>
-      </w:r>
-      <w:r>
-        <w:rPr>
-          <w:noProof/>
-        </w:rPr>
-        <w:fldChar w:fldCharType="end"/>
-      </w:r>
+      <w:fldSimple w:instr=" SEQ Figure \* ARABIC ">
+        <w:r>
+          <w:rPr>
+            <w:noProof/>
+          </w:rPr>
+          <w:t>3</w:t>
+        </w:r>
+      </w:fldSimple>
       <w:bookmarkEnd w:id="25"/>
       <w:r>
         <w:t xml:space="preserve">: </w:t>
@@ -6010,7 +6221,15 @@
       </w:r>
       <w:r>
         <w:lastRenderedPageBreak/>
-        <w:t>While an increased number of tweets may help generate more training and testing data, it will mean that users will experience a halt in processing as rate-limits (limits on how much information can be pulled from an API in a given time frame) are reached. Although there is a work around</w:t>
+        <w:t xml:space="preserve">While an increased number of tweets may help generate more training and testing data, it will mean that users will experience a halt in processing as rate-limits (limits on how much information can be pulled from an API </w:t>
+      </w:r>
+      <w:proofErr w:type="gramStart"/>
+      <w:r>
+        <w:t>in a given</w:t>
+      </w:r>
+      <w:proofErr w:type="gramEnd"/>
+      <w:r>
+        <w:t xml:space="preserve"> time frame) are reached. Although there is a work around</w:t>
       </w:r>
       <w:r>
         <w:t xml:space="preserve"> to this problem</w:t>
@@ -6040,7 +6259,15 @@
         <w:t>However, when not rate-limited</w:t>
       </w:r>
       <w:r>
-        <w:t>, users have the option to engage in a number of additional methods</w:t>
+        <w:t xml:space="preserve">, users have the option to engage in </w:t>
+      </w:r>
+      <w:proofErr w:type="gramStart"/>
+      <w:r>
+        <w:t>a number of</w:t>
+      </w:r>
+      <w:proofErr w:type="gramEnd"/>
+      <w:r>
+        <w:t xml:space="preserve"> additional methods</w:t>
       </w:r>
       <w:r>
         <w:t xml:space="preserve"> on pulled tweets</w:t>
@@ -6118,7 +6345,15 @@
         <w:t xml:space="preserve"> two sets, categorized as</w:t>
       </w:r>
       <w:r>
-        <w:t xml:space="preserve"> training and testing data, before using </w:t>
+        <w:t xml:space="preserve"> </w:t>
+      </w:r>
+      <w:proofErr w:type="gramStart"/>
+      <w:r>
+        <w:t>training</w:t>
+      </w:r>
+      <w:proofErr w:type="gramEnd"/>
+      <w:r>
+        <w:t xml:space="preserve"> and testing data, before using </w:t>
       </w:r>
       <w:r>
         <w:t>both sets</w:t>
@@ -6209,8 +6444,21 @@
       <w:r>
         <w:t xml:space="preserve">of </w:t>
       </w:r>
-      <w:r>
-        <w:t xml:space="preserve">a number of tweets from March to October, it was important to divide up the process to speed the analysis along. Data was split into four sections, each section being </w:t>
+      <w:proofErr w:type="gramStart"/>
+      <w:r>
+        <w:t>a number of</w:t>
+      </w:r>
+      <w:proofErr w:type="gramEnd"/>
+      <w:r>
+        <w:t xml:space="preserve"> tweets from March to October, it was important to divide up the process to speed the analysis along. Data was split into four </w:t>
+      </w:r>
+      <w:proofErr w:type="gramStart"/>
+      <w:r>
+        <w:t>sections,</w:t>
+      </w:r>
+      <w:proofErr w:type="gramEnd"/>
+      <w:r>
+        <w:t xml:space="preserve"> each section being </w:t>
       </w:r>
       <w:r>
         <w:t>run</w:t>
@@ -6476,7 +6724,15 @@
         <w:t xml:space="preserve">file). </w:t>
       </w:r>
       <w:r>
-        <w:t xml:space="preserve">In terms of structure and operations, the caching batch will take in any spreadsheet given and complete sentiment analysis on it. The process itself is fairly simple, as the main goal/responsibility of the batch file is to simply ensure that sentiment analysis process is restarted in the case of any errors, which can occur due to issues with tweet parsing, the ABSA library running out of memory, and more. The exported CSV file is viewable at any point during the caching process, so users can see how much data has been processed at the given moment. Once the process is complete, users can use the file as needed, or use the postCache.py file to combine multiple cached documents </w:t>
+        <w:t xml:space="preserve">In terms of structure and operations, the caching batch will take in any spreadsheet given and complete sentiment analysis on it. The process itself is </w:t>
+      </w:r>
+      <w:proofErr w:type="gramStart"/>
+      <w:r>
+        <w:t>fairly simple</w:t>
+      </w:r>
+      <w:proofErr w:type="gramEnd"/>
+      <w:r>
+        <w:t xml:space="preserve">, as the main goal/responsibility of the batch file is to simply ensure that sentiment analysis process is restarted in the case of any errors, which can occur due to issues with tweet parsing, the ABSA library running out of memory, and more. The exported CSV file is viewable at any point during the caching process, so users can see how much data has been processed at the given moment. Once the process is complete, users can use the file as needed, or use the postCache.py file to combine multiple cached documents </w:t>
       </w:r>
       <w:r>
         <w:t xml:space="preserve">into a single CSV for processing. </w:t>
@@ -6526,7 +6782,15 @@
         <w:t>my</w:t>
       </w:r>
       <w:r>
-        <w:t xml:space="preserve"> approaches, although this classification system was trained and tested on smaller databases due to data chunking issues within the algorithm. However, with this in mind, when given ~2,500 rows of data and working on a 50% train, 50% test split, the algorithm predicted the correct party of around </w:t>
+        <w:t xml:space="preserve"> approaches, although this classification system was trained and tested on smaller databases due to data chunking issues within the algorithm. However</w:t>
+      </w:r>
+      <w:proofErr w:type="gramStart"/>
+      <w:r>
+        <w:t>, with this in mind, when</w:t>
+      </w:r>
+      <w:proofErr w:type="gramEnd"/>
+      <w:r>
+        <w:t xml:space="preserve"> given ~2,500 rows of data and working on a 50% train, 50% test split, the algorithm predicted the correct party of around </w:t>
       </w:r>
       <w:r>
         <w:t>70</w:t>
@@ -6692,8 +6956,13 @@
         <w:keepNext/>
         <w:ind w:firstLine="720"/>
       </w:pPr>
-      <w:r>
-        <w:t xml:space="preserve">With this in mind, there are some interesting </w:t>
+      <w:proofErr w:type="gramStart"/>
+      <w:r>
+        <w:t>With this in mind, there</w:t>
+      </w:r>
+      <w:proofErr w:type="gramEnd"/>
+      <w:r>
+        <w:t xml:space="preserve"> are some interesting </w:t>
       </w:r>
       <w:r>
         <w:t>insights</w:t>
@@ -6807,7 +7076,15 @@
         <w:t>the</w:t>
       </w:r>
       <w:r>
-        <w:t xml:space="preserve"> logistic regressor is proving to be more accurate. Furthermore, at this time, tuning on both of these classifiers has not yet been done. </w:t>
+        <w:t xml:space="preserve"> logistic regressor is proving to be more accurate. Furthermore, at this time, tuning on </w:t>
+      </w:r>
+      <w:proofErr w:type="gramStart"/>
+      <w:r>
+        <w:t>both of these</w:t>
+      </w:r>
+      <w:proofErr w:type="gramEnd"/>
+      <w:r>
+        <w:t xml:space="preserve"> classifiers has not yet been done. </w:t>
       </w:r>
       <w:r>
         <w:lastRenderedPageBreak/>
@@ -6907,27 +7184,14 @@
             <w:r>
               <w:t xml:space="preserve">Figure </w:t>
             </w:r>
-            <w:r>
-              <w:fldChar w:fldCharType="begin"/>
-            </w:r>
-            <w:r>
-              <w:instrText xml:space="preserve"> SEQ Figure \* ARABIC </w:instrText>
-            </w:r>
-            <w:r>
-              <w:fldChar w:fldCharType="separate"/>
-            </w:r>
-            <w:r>
-              <w:rPr>
-                <w:noProof/>
-              </w:rPr>
-              <w:t>4</w:t>
-            </w:r>
-            <w:r>
-              <w:rPr>
-                <w:noProof/>
-              </w:rPr>
-              <w:fldChar w:fldCharType="end"/>
-            </w:r>
+            <w:fldSimple w:instr=" SEQ Figure \* ARABIC ">
+              <w:r>
+                <w:rPr>
+                  <w:noProof/>
+                </w:rPr>
+                <w:t>4</w:t>
+              </w:r>
+            </w:fldSimple>
             <w:r>
               <w:t>: XGBoost Classifier results broken down by party.</w:t>
             </w:r>
@@ -7009,27 +7273,14 @@
             <w:r>
               <w:t xml:space="preserve">Figure </w:t>
             </w:r>
-            <w:r>
-              <w:fldChar w:fldCharType="begin"/>
-            </w:r>
-            <w:r>
-              <w:instrText xml:space="preserve"> SEQ Figure \* ARABIC </w:instrText>
-            </w:r>
-            <w:r>
-              <w:fldChar w:fldCharType="separate"/>
-            </w:r>
-            <w:r>
-              <w:rPr>
-                <w:noProof/>
-              </w:rPr>
-              <w:t>5</w:t>
-            </w:r>
-            <w:r>
-              <w:rPr>
-                <w:noProof/>
-              </w:rPr>
-              <w:fldChar w:fldCharType="end"/>
-            </w:r>
+            <w:fldSimple w:instr=" SEQ Figure \* ARABIC ">
+              <w:r>
+                <w:rPr>
+                  <w:noProof/>
+                </w:rPr>
+                <w:t>5</w:t>
+              </w:r>
+            </w:fldSimple>
             <w:r>
               <w:t xml:space="preserve">: </w:t>
             </w:r>
@@ -7060,8 +7311,13 @@
       <w:pPr>
         <w:ind w:firstLine="720"/>
       </w:pPr>
-      <w:r>
-        <w:t xml:space="preserve">In an effort to improve the validity and replicability of the results, an interface </w:t>
+      <w:proofErr w:type="gramStart"/>
+      <w:r>
+        <w:t>In an effort to</w:t>
+      </w:r>
+      <w:proofErr w:type="gramEnd"/>
+      <w:r>
+        <w:t xml:space="preserve"> improve the validity and replicability of the results, an interface </w:t>
       </w:r>
       <w:r>
         <w:t>has</w:t>
@@ -7109,7 +7365,15 @@
         <w:t xml:space="preserve">. </w:t>
       </w:r>
       <w:r>
-        <w:t xml:space="preserve">Users can start their own pipeline to download and analyze fresh data, or they can interact with saved models based on the aforementioned results and training data to test single tweets or pull information from a user’s </w:t>
+        <w:t xml:space="preserve">Users can start their own pipeline to download and analyze fresh data, or they can interact with saved models based on the </w:t>
+      </w:r>
+      <w:proofErr w:type="gramStart"/>
+      <w:r>
+        <w:t>aforementioned results</w:t>
+      </w:r>
+      <w:proofErr w:type="gramEnd"/>
+      <w:r>
+        <w:t xml:space="preserve"> and training data to test single tweets or pull information from a user’s </w:t>
       </w:r>
       <w:r>
         <w:lastRenderedPageBreak/>
@@ -7138,10 +7402,10 @@
             <v:path o:extrusionok="f" gradientshapeok="t" o:connecttype="rect"/>
             <o:lock v:ext="edit" aspectratio="t"/>
           </v:shapetype>
-          <v:shape id="_x0000_i1025" type="#_x0000_t75" style="width:468pt;height:327.35pt" o:ole="">
+          <v:shape id="_x0000_i1025" type="#_x0000_t75" style="width:468pt;height:327.45pt" o:ole="">
             <v:imagedata r:id="rId13" o:title=""/>
           </v:shape>
-          <o:OLEObject Type="Embed" ProgID="Word.OpenDocumentText.12" ShapeID="_x0000_i1025" DrawAspect="Content" ObjectID="_1674388806" r:id="rId14"/>
+          <o:OLEObject Type="Embed" ProgID="Word.OpenDocumentText.12" ShapeID="_x0000_i1025" DrawAspect="Content" ObjectID="_1674471853" r:id="rId14"/>
         </w:object>
       </w:r>
     </w:p>
@@ -7154,27 +7418,14 @@
       <w:r>
         <w:t xml:space="preserve">Figure </w:t>
       </w:r>
-      <w:r>
-        <w:fldChar w:fldCharType="begin"/>
-      </w:r>
-      <w:r>
-        <w:instrText xml:space="preserve"> SEQ Figure \* ARABIC </w:instrText>
-      </w:r>
-      <w:r>
-        <w:fldChar w:fldCharType="separate"/>
-      </w:r>
-      <w:r>
-        <w:rPr>
-          <w:noProof/>
-        </w:rPr>
-        <w:t>6</w:t>
-      </w:r>
-      <w:r>
-        <w:rPr>
-          <w:noProof/>
-        </w:rPr>
-        <w:fldChar w:fldCharType="end"/>
-      </w:r>
+      <w:fldSimple w:instr=" SEQ Figure \* ARABIC ">
+        <w:r>
+          <w:rPr>
+            <w:noProof/>
+          </w:rPr>
+          <w:t>6</w:t>
+        </w:r>
+      </w:fldSimple>
       <w:r>
         <w:t xml:space="preserve">: An example of using the interface to interact with the project's data. In this example, </w:t>
       </w:r>
@@ -16877,7 +17128,10 @@
       <w:pStyle w:val="Header"/>
     </w:pPr>
     <w:r>
-      <w:t xml:space="preserve">SENTIMENT ANALYSIS AND POLITICAL CLASSIFICATION </w:t>
+      <w:t>MACHINE LEARNING</w:t>
+    </w:r>
+    <w:r>
+      <w:t xml:space="preserve"> AND POLITICAL CLASSIFICATION </w:t>
     </w:r>
     <w:r>
       <w:tab/>
@@ -16935,7 +17189,13 @@
       <w:pStyle w:val="Header"/>
     </w:pPr>
     <w:r>
-      <w:t>Running head: SENTIMENT ANALYSIS AND POLITICAL CLASSIFICATION</w:t>
+      <w:t xml:space="preserve">Running head: </w:t>
+    </w:r>
+    <w:r>
+      <w:t xml:space="preserve">MACHINE LEARNING </w:t>
+    </w:r>
+    <w:r>
+      <w:t>AND POLITICAL CLASSIFICATION</w:t>
     </w:r>
     <w:r>
       <w:tab/>

</xml_diff>